<commit_message>
10. Sort Even and Odd indices independently
</commit_message>
<xml_diff>
--- a/Notes_Leetcode Problems  daily list .docx
+++ b/Notes_Leetcode Problems  daily list .docx
@@ -747,25 +747,7 @@
           <w:sz w:val="20"/>
           <w:szCs w:val="20"/>
         </w:rPr>
-        <w:t xml:space="preserve">] == </w:t>
-      </w:r>
-      <w:proofErr w:type="spellStart"/>
-      <w:r>
-        <w:rPr>
-          <w:rFonts w:ascii="Courier New" w:eastAsia="Courier New" w:hAnsi="Courier New" w:cs="Courier New"/>
-          <w:sz w:val="20"/>
-          <w:szCs w:val="20"/>
-        </w:rPr>
-        <w:t>nums</w:t>
-      </w:r>
-      <w:proofErr w:type="spellEnd"/>
-      <w:r>
-        <w:rPr>
-          <w:rFonts w:ascii="Courier New" w:eastAsia="Courier New" w:hAnsi="Courier New" w:cs="Courier New"/>
-          <w:sz w:val="20"/>
-          <w:szCs w:val="20"/>
-        </w:rPr>
-        <w:t>[j]:</w:t>
+        <w:t>] == nums[j]:</w:t>
       </w:r>
     </w:p>
     <w:p>
@@ -932,43 +914,7 @@
           <w:sz w:val="20"/>
           <w:szCs w:val="20"/>
         </w:rPr>
-        <w:t xml:space="preserve">[k] = </w:t>
-      </w:r>
-      <w:proofErr w:type="spellStart"/>
-      <w:r>
-        <w:rPr>
-          <w:rFonts w:ascii="Courier New" w:eastAsia="Courier New" w:hAnsi="Courier New" w:cs="Courier New"/>
-          <w:sz w:val="20"/>
-          <w:szCs w:val="20"/>
-        </w:rPr>
-        <w:t>nums</w:t>
-      </w:r>
-      <w:proofErr w:type="spellEnd"/>
-      <w:r>
-        <w:rPr>
-          <w:rFonts w:ascii="Courier New" w:eastAsia="Courier New" w:hAnsi="Courier New" w:cs="Courier New"/>
-          <w:sz w:val="20"/>
-          <w:szCs w:val="20"/>
-        </w:rPr>
-        <w:t>[</w:t>
-      </w:r>
-      <w:proofErr w:type="spellStart"/>
-      <w:r>
-        <w:rPr>
-          <w:rFonts w:ascii="Courier New" w:eastAsia="Courier New" w:hAnsi="Courier New" w:cs="Courier New"/>
-          <w:sz w:val="20"/>
-          <w:szCs w:val="20"/>
-        </w:rPr>
-        <w:t>i</w:t>
-      </w:r>
-      <w:proofErr w:type="spellEnd"/>
-      <w:r>
-        <w:rPr>
-          <w:rFonts w:ascii="Courier New" w:eastAsia="Courier New" w:hAnsi="Courier New" w:cs="Courier New"/>
-          <w:sz w:val="20"/>
-          <w:szCs w:val="20"/>
-        </w:rPr>
-        <w:t>]</w:t>
+        <w:t>[k] = nums[i]</w:t>
       </w:r>
     </w:p>
     <w:p>
@@ -1286,6 +1232,9 @@
           <w:szCs w:val="36"/>
         </w:rPr>
       </w:pPr>
+      <w:r>
+        <w:t>4)</w:t>
+      </w:r>
       <w:hyperlink r:id="rId8">
         <w:r>
           <w:rPr>
@@ -1423,6 +1372,13 @@
           <w:highlight w:val="white"/>
         </w:rPr>
       </w:pPr>
+      <w:r>
+        <w:rPr>
+          <w:color w:val="222222"/>
+          <w:highlight w:val="white"/>
+        </w:rPr>
+        <w:t>5)</w:t>
+      </w:r>
       <w:r>
         <w:rPr>
           <w:color w:val="222222"/>
@@ -1854,62 +1810,353 @@
       </w:pPr>
     </w:p>
     <w:p>
+      <w:pPr>
+        <w:rPr>
+          <w:color w:val="222222"/>
+          <w:highlight w:val="white"/>
+        </w:rPr>
+      </w:pPr>
+    </w:p>
+    <w:p>
+      <w:r>
+        <w:t>6) 1929. Concatenation of Array</w:t>
+      </w:r>
+    </w:p>
+    <w:p>
+      <w:pPr>
+        <w:rPr>
+          <w:color w:val="222222"/>
+          <w:highlight w:val="white"/>
+        </w:rPr>
+      </w:pPr>
+      <w:r>
+        <w:rPr>
+          <w:color w:val="222222"/>
+          <w:highlight w:val="white"/>
+        </w:rPr>
+        <w:t xml:space="preserve"> </w:t>
+      </w:r>
+    </w:p>
+    <w:p>
+      <w:pPr>
+        <w:rPr>
+          <w:color w:val="222222"/>
+          <w:highlight w:val="white"/>
+        </w:rPr>
+      </w:pPr>
+    </w:p>
+    <w:p>
+      <w:pPr>
+        <w:rPr>
+          <w:color w:val="222222"/>
+          <w:highlight w:val="white"/>
+        </w:rPr>
+      </w:pPr>
+    </w:p>
+    <w:p>
+      <w:pPr>
+        <w:rPr>
+          <w:color w:val="222222"/>
+          <w:highlight w:val="white"/>
+        </w:rPr>
+      </w:pPr>
+    </w:p>
+    <w:p>
+      <w:pPr>
+        <w:rPr>
+          <w:color w:val="222222"/>
+          <w:highlight w:val="white"/>
+        </w:rPr>
+      </w:pPr>
+    </w:p>
+    <w:p>
+      <w:pPr>
+        <w:rPr>
+          <w:color w:val="222222"/>
+          <w:highlight w:val="white"/>
+        </w:rPr>
+      </w:pPr>
+    </w:p>
+    <w:p>
+      <w:pPr>
+        <w:rPr>
+          <w:color w:val="222222"/>
+          <w:highlight w:val="white"/>
+        </w:rPr>
+      </w:pPr>
+    </w:p>
+    <w:p>
+      <w:pPr>
+        <w:rPr>
+          <w:color w:val="222222"/>
+          <w:highlight w:val="white"/>
+        </w:rPr>
+      </w:pPr>
+    </w:p>
+    <w:p>
+      <w:pPr>
+        <w:rPr>
+          <w:color w:val="222222"/>
+          <w:highlight w:val="white"/>
+        </w:rPr>
+      </w:pPr>
+    </w:p>
+    <w:p>
+      <w:pPr>
+        <w:rPr>
+          <w:color w:val="222222"/>
+          <w:highlight w:val="white"/>
+        </w:rPr>
+      </w:pPr>
+    </w:p>
+    <w:p>
+      <w:pPr>
+        <w:rPr>
+          <w:color w:val="222222"/>
+          <w:highlight w:val="white"/>
+        </w:rPr>
+      </w:pPr>
+    </w:p>
+    <w:p>
+      <w:pPr>
+        <w:rPr>
+          <w:color w:val="222222"/>
+          <w:highlight w:val="white"/>
+        </w:rPr>
+      </w:pPr>
+    </w:p>
+    <w:p>
+      <w:pPr>
+        <w:rPr>
+          <w:color w:val="222222"/>
+          <w:highlight w:val="white"/>
+        </w:rPr>
+      </w:pPr>
+    </w:p>
+    <w:p>
+      <w:pPr>
+        <w:rPr>
+          <w:color w:val="222222"/>
+          <w:highlight w:val="white"/>
+        </w:rPr>
+      </w:pPr>
+    </w:p>
+    <w:p>
+      <w:pPr>
+        <w:rPr>
+          <w:color w:val="222222"/>
+          <w:highlight w:val="white"/>
+        </w:rPr>
+      </w:pPr>
+    </w:p>
+    <w:p>
+      <w:pPr>
+        <w:rPr>
+          <w:color w:val="222222"/>
+          <w:highlight w:val="white"/>
+        </w:rPr>
+      </w:pPr>
+    </w:p>
+    <w:p>
+      <w:pPr>
+        <w:rPr>
+          <w:color w:val="222222"/>
+          <w:highlight w:val="white"/>
+        </w:rPr>
+      </w:pPr>
+    </w:p>
+    <w:p>
+      <w:pPr>
+        <w:rPr>
+          <w:color w:val="222222"/>
+          <w:highlight w:val="white"/>
+        </w:rPr>
+      </w:pPr>
+    </w:p>
+    <w:p>
+      <w:pPr>
+        <w:rPr>
+          <w:color w:val="222222"/>
+          <w:highlight w:val="white"/>
+        </w:rPr>
+      </w:pPr>
+    </w:p>
+    <w:p>
+      <w:pPr>
+        <w:rPr>
+          <w:color w:val="222222"/>
+          <w:highlight w:val="white"/>
+        </w:rPr>
+      </w:pPr>
+    </w:p>
+    <w:p>
+      <w:pPr>
+        <w:rPr>
+          <w:color w:val="222222"/>
+          <w:highlight w:val="white"/>
+        </w:rPr>
+      </w:pPr>
+    </w:p>
+    <w:p>
+      <w:pPr>
+        <w:rPr>
+          <w:color w:val="222222"/>
+          <w:highlight w:val="white"/>
+        </w:rPr>
+      </w:pPr>
+    </w:p>
+    <w:p>
+      <w:pPr>
+        <w:rPr>
+          <w:color w:val="222222"/>
+          <w:highlight w:val="white"/>
+        </w:rPr>
+      </w:pPr>
+    </w:p>
+    <w:p>
+      <w:pPr>
+        <w:rPr>
+          <w:color w:val="222222"/>
+          <w:highlight w:val="white"/>
+        </w:rPr>
+      </w:pPr>
+    </w:p>
+    <w:p>
+      <w:pPr>
+        <w:rPr>
+          <w:color w:val="222222"/>
+          <w:highlight w:val="white"/>
+        </w:rPr>
+      </w:pPr>
+    </w:p>
+    <w:p>
+      <w:pPr>
+        <w:rPr>
+          <w:color w:val="222222"/>
+          <w:highlight w:val="white"/>
+        </w:rPr>
+      </w:pPr>
+    </w:p>
+    <w:p>
+      <w:pPr>
+        <w:rPr>
+          <w:color w:val="222222"/>
+          <w:highlight w:val="white"/>
+        </w:rPr>
+      </w:pPr>
+    </w:p>
+    <w:p>
+      <w:pPr>
+        <w:rPr>
+          <w:color w:val="222222"/>
+          <w:highlight w:val="white"/>
+        </w:rPr>
+      </w:pPr>
+    </w:p>
+    <w:p>
+      <w:pPr>
+        <w:rPr>
+          <w:color w:val="222222"/>
+          <w:highlight w:val="white"/>
+        </w:rPr>
+      </w:pPr>
+    </w:p>
+    <w:p>
+      <w:pPr>
+        <w:rPr>
+          <w:color w:val="222222"/>
+          <w:highlight w:val="white"/>
+        </w:rPr>
+      </w:pPr>
+    </w:p>
+    <w:p>
+      <w:pPr>
+        <w:rPr>
+          <w:color w:val="222222"/>
+          <w:highlight w:val="white"/>
+        </w:rPr>
+      </w:pPr>
+    </w:p>
+    <w:p>
+      <w:pPr>
+        <w:rPr>
+          <w:color w:val="222222"/>
+          <w:highlight w:val="white"/>
+        </w:rPr>
+      </w:pPr>
+    </w:p>
+    <w:p>
+      <w:pPr>
+        <w:rPr>
+          <w:color w:val="222222"/>
+          <w:highlight w:val="white"/>
+        </w:rPr>
+      </w:pPr>
+    </w:p>
+    <w:p>
+      <w:pPr>
+        <w:rPr>
+          <w:color w:val="222222"/>
+          <w:highlight w:val="white"/>
+        </w:rPr>
+      </w:pPr>
+    </w:p>
+    <w:p>
+      <w:pPr>
+        <w:rPr>
+          <w:color w:val="222222"/>
+          <w:highlight w:val="white"/>
+        </w:rPr>
+      </w:pPr>
+    </w:p>
+    <w:p>
       <w:proofErr w:type="gramStart"/>
       <w:r>
+        <w:t>Date :</w:t>
+      </w:r>
+      <w:proofErr w:type="gramEnd"/>
+      <w:r>
+        <w:t xml:space="preserve">  3 April 2024 Wednesday</w:t>
+      </w:r>
+    </w:p>
+    <w:p>
+      <w:proofErr w:type="gramStart"/>
+      <w:r>
+        <w:t>Topic :</w:t>
+      </w:r>
+      <w:proofErr w:type="gramEnd"/>
+      <w:r>
+        <w:t xml:space="preserve"> ARRAY </w:t>
+      </w:r>
+    </w:p>
+    <w:p/>
+    <w:p>
+      <w:r>
+        <w:t xml:space="preserve">Questions: </w:t>
+      </w:r>
+    </w:p>
+    <w:p/>
+    <w:p>
+      <w:r>
+        <w:t xml:space="preserve">7)  </w:t>
+      </w:r>
+      <w:proofErr w:type="gramStart"/>
+      <w:r>
+        <w:t>1365 .</w:t>
+      </w:r>
+      <w:proofErr w:type="gramEnd"/>
+      <w:r>
+        <w:t xml:space="preserve"> How many Numbers are smaller than the current number </w:t>
+      </w:r>
+    </w:p>
+    <w:p>
+      <w:r>
+        <w:t>8) 1920. Build array from permutation</w:t>
+      </w:r>
+    </w:p>
+    <w:p>
+      <w:r>
         <w:lastRenderedPageBreak/>
-        <w:t>Date :</w:t>
-      </w:r>
-      <w:proofErr w:type="gramEnd"/>
-      <w:r>
-        <w:t xml:space="preserve">  </w:t>
-      </w:r>
-      <w:r>
-        <w:t>3</w:t>
-      </w:r>
-      <w:r>
-        <w:t xml:space="preserve"> April 2024 </w:t>
-      </w:r>
-      <w:r>
-        <w:t>Wednesday</w:t>
-      </w:r>
-    </w:p>
-    <w:p>
-      <w:proofErr w:type="gramStart"/>
-      <w:r>
-        <w:t>Topic :</w:t>
-      </w:r>
-      <w:proofErr w:type="gramEnd"/>
-      <w:r>
-        <w:t xml:space="preserve"> ARRAY </w:t>
-      </w:r>
-    </w:p>
-    <w:p/>
-    <w:p>
-      <w:r>
-        <w:t xml:space="preserve">Questions: </w:t>
-      </w:r>
-    </w:p>
-    <w:p/>
-    <w:p>
-      <w:r>
-        <w:t xml:space="preserve">7)  </w:t>
-      </w:r>
-      <w:proofErr w:type="gramStart"/>
-      <w:r>
-        <w:t>1365 .</w:t>
-      </w:r>
-      <w:proofErr w:type="gramEnd"/>
-      <w:r>
-        <w:t xml:space="preserve"> How many Numbers are smaller than the current number </w:t>
-      </w:r>
-    </w:p>
-    <w:p>
-      <w:r>
-        <w:t>8) 1920. Build array from permutation</w:t>
-      </w:r>
-    </w:p>
-    <w:p>
-      <w:r>
         <w:t xml:space="preserve">9) 1512. Number of good pairs </w:t>
       </w:r>
     </w:p>
@@ -2633,7 +2880,7 @@
   <w:style w:type="paragraph" w:default="1" w:styleId="Normal">
     <w:name w:val="Normal"/>
     <w:qFormat/>
-    <w:rsid w:val="00E42E62"/>
+    <w:rsid w:val="00BE6663"/>
   </w:style>
   <w:style w:type="paragraph" w:styleId="Heading1">
     <w:name w:val="heading 1"/>

</xml_diff>